<commit_message>
New version of ms
</commit_message>
<xml_diff>
--- a/manuscript/cpcrw_manuscript_20161120.docx
+++ b/manuscript/cpcrw_manuscript_20161120.docx
@@ -7,6 +7,8 @@
         <w:pStyle w:val="Title"/>
         <w:spacing w:line="480" w:lineRule="auto"/>
       </w:pPr>
+      <w:bookmarkStart w:id="0" w:name="_GoBack"/>
+      <w:bookmarkEnd w:id="0"/>
       <w:r>
         <w:t>Temperature and moisture effects on greenhouse gas emissions from deep active-layer boreal soils</w:t>
       </w:r>
@@ -105,8 +107,8 @@
         <w:pStyle w:val="Heading4"/>
         <w:spacing w:line="480" w:lineRule="auto"/>
       </w:pPr>
-      <w:bookmarkStart w:id="0" w:name="abstract"/>
-      <w:bookmarkEnd w:id="0"/>
+      <w:bookmarkStart w:id="1" w:name="abstract"/>
+      <w:bookmarkEnd w:id="1"/>
       <w:r>
         <w:t>Abstract</w:t>
       </w:r>
@@ -219,8 +221,8 @@
         <w:pStyle w:val="Heading4"/>
         <w:spacing w:line="480" w:lineRule="auto"/>
       </w:pPr>
-      <w:bookmarkStart w:id="1" w:name="introduction"/>
-      <w:bookmarkEnd w:id="1"/>
+      <w:bookmarkStart w:id="2" w:name="introduction"/>
+      <w:bookmarkEnd w:id="2"/>
       <w:r>
         <w:t>1 Introduction</w:t>
       </w:r>
@@ -339,12 +341,7 @@
         <w:t>2</w:t>
       </w:r>
       <w:r>
-        <w:t xml:space="preserve"> would be the dominant pathway for C loss in these largely aerobic soils; (ii) soils maintained </w:t>
-      </w:r>
-      <w:bookmarkStart w:id="2" w:name="_GoBack"/>
-      <w:bookmarkEnd w:id="2"/>
-      <w:r>
-        <w:t>at field moisture and high (20˚C) temperature would lose more C-CO</w:t>
+        <w:t xml:space="preserve"> would be the dominant pathway for C loss in these largely aerobic soils; (ii) soils maintained at field moisture and high (20˚C) temperature would lose more C-CO</w:t>
       </w:r>
       <w:r>
         <w:rPr>

</xml_diff>